<commit_message>
added openshift link on developer.ibm.com
</commit_message>
<xml_diff>
--- a/IBM Developer-Resources.docx
+++ b/IBM Developer-Resources.docx
@@ -257,6 +257,48 @@
     <w:p>
       <w:pPr>
         <w:rPr>
+          <w:rFonts w:eastAsia="Times New Roman" w:cstheme="minorHAnsi"/>
+          <w:lang w:eastAsia="en-GB"/>
+        </w:rPr>
+      </w:pPr>
+    </w:p>
+    <w:p>
+      <w:pPr>
+        <w:rPr>
+          <w:rFonts w:eastAsia="Times New Roman" w:cstheme="minorHAnsi"/>
+          <w:lang w:eastAsia="en-GB"/>
+        </w:rPr>
+      </w:pPr>
+      <w:r>
+        <w:rPr>
+          <w:rFonts w:eastAsia="Times New Roman" w:cstheme="minorHAnsi"/>
+          <w:lang w:eastAsia="en-GB"/>
+        </w:rPr>
+        <w:t xml:space="preserve">Red Hat OpenShift on IBM Cloud = </w:t>
+      </w:r>
+      <w:hyperlink r:id="rId6" w:history="1">
+        <w:r>
+          <w:rPr>
+            <w:rStyle w:val="Hyperlink"/>
+            <w:rFonts w:eastAsia="Times New Roman" w:cstheme="minorHAnsi"/>
+            <w:lang w:eastAsia="en-GB"/>
+          </w:rPr>
+          <w:t>https://developer.ibm.com/components/redhat-openshift-ibm-cloud/</w:t>
+        </w:r>
+      </w:hyperlink>
+      <w:r>
+        <w:rPr>
+          <w:rFonts w:eastAsia="Times New Roman" w:cstheme="minorHAnsi"/>
+          <w:lang w:eastAsia="en-GB"/>
+        </w:rPr>
+        <w:t xml:space="preserve"> </w:t>
+      </w:r>
+      <w:bookmarkStart w:id="0" w:name="_GoBack"/>
+      <w:bookmarkEnd w:id="0"/>
+    </w:p>
+    <w:p>
+      <w:pPr>
+        <w:rPr>
           <w:rStyle w:val="Hyperlink"/>
           <w:rFonts w:eastAsia="Times New Roman" w:cstheme="minorHAnsi"/>
           <w:color w:val="auto"/>
@@ -283,7 +325,7 @@
         </w:rPr>
         <w:t xml:space="preserve">Sign up for Newsletters = </w:t>
       </w:r>
-      <w:hyperlink r:id="rId6" w:history="1">
+      <w:hyperlink r:id="rId7" w:history="1">
         <w:r>
           <w:rPr>
             <w:rStyle w:val="Hyperlink"/>
@@ -327,7 +369,7 @@
         </w:rPr>
         <w:t xml:space="preserve">IBM Garage = </w:t>
       </w:r>
-      <w:hyperlink r:id="rId7" w:history="1">
+      <w:hyperlink r:id="rId8" w:history="1">
         <w:r>
           <w:rPr>
             <w:rStyle w:val="Hyperlink"/>
@@ -365,7 +407,7 @@
         </w:rPr>
         <w:t xml:space="preserve">Enterprise Design Thinking = </w:t>
       </w:r>
-      <w:hyperlink r:id="rId8" w:history="1">
+      <w:hyperlink r:id="rId9" w:history="1">
         <w:r>
           <w:rPr>
             <w:rStyle w:val="Hyperlink"/>
@@ -405,7 +447,7 @@
         </w:rPr>
         <w:t xml:space="preserve">developerWorks TV = </w:t>
       </w:r>
-      <w:hyperlink r:id="rId9" w:history="1">
+      <w:hyperlink r:id="rId10" w:history="1">
         <w:r>
           <w:rPr>
             <w:rStyle w:val="Hyperlink"/>
@@ -467,7 +509,7 @@
         </w:rPr>
         <w:t xml:space="preserve"> = </w:t>
       </w:r>
-      <w:hyperlink r:id="rId10" w:history="1">
+      <w:hyperlink r:id="rId11" w:history="1">
         <w:r>
           <w:rPr>
             <w:rStyle w:val="Hyperlink"/>
@@ -499,7 +541,7 @@
         </w:rPr>
         <w:t xml:space="preserve">Watson Services = </w:t>
       </w:r>
-      <w:hyperlink r:id="rId11" w:history="1">
+      <w:hyperlink r:id="rId12" w:history="1">
         <w:r>
           <w:rPr>
             <w:rStyle w:val="Hyperlink"/>
@@ -547,7 +589,7 @@
         </w:rPr>
         <w:t xml:space="preserve"> = </w:t>
       </w:r>
-      <w:hyperlink r:id="rId12" w:history="1">
+      <w:hyperlink r:id="rId13" w:history="1">
         <w:r>
           <w:rPr>
             <w:rStyle w:val="Hyperlink"/>
@@ -588,7 +630,7 @@
         </w:rPr>
         <w:t xml:space="preserve"> = </w:t>
       </w:r>
-      <w:hyperlink r:id="rId13" w:history="1">
+      <w:hyperlink r:id="rId14" w:history="1">
         <w:r>
           <w:rPr>
             <w:rStyle w:val="Hyperlink"/>
@@ -628,7 +670,7 @@
         </w:rPr>
         <w:t xml:space="preserve"> = </w:t>
       </w:r>
-      <w:hyperlink r:id="rId14" w:history="1">
+      <w:hyperlink r:id="rId15" w:history="1">
         <w:r>
           <w:rPr>
             <w:rStyle w:val="Hyperlink"/>
@@ -698,7 +740,7 @@
         </w:rPr>
         <w:t xml:space="preserve">IBM Cloud = </w:t>
       </w:r>
-      <w:hyperlink r:id="rId15" w:history="1">
+      <w:hyperlink r:id="rId16" w:history="1">
         <w:r>
           <w:rPr>
             <w:rStyle w:val="Hyperlink"/>
@@ -730,7 +772,7 @@
         </w:rPr>
         <w:t xml:space="preserve">IBM Developer = </w:t>
       </w:r>
-      <w:hyperlink r:id="rId16" w:history="1">
+      <w:hyperlink r:id="rId17" w:history="1">
         <w:r>
           <w:rPr>
             <w:rStyle w:val="Hyperlink"/>
@@ -763,7 +805,7 @@
         </w:rPr>
         <w:t xml:space="preserve"> = </w:t>
       </w:r>
-      <w:hyperlink r:id="rId17" w:history="1">
+      <w:hyperlink r:id="rId18" w:history="1">
         <w:r>
           <w:rPr>
             <w:rStyle w:val="Hyperlink"/>
@@ -836,7 +878,7 @@
           <w:rFonts w:cstheme="minorHAnsi"/>
         </w:rPr>
       </w:pPr>
-      <w:hyperlink r:id="rId18" w:history="1">
+      <w:hyperlink r:id="rId19" w:history="1">
         <w:r>
           <w:rPr>
             <w:rFonts w:cstheme="minorHAnsi"/>
@@ -909,9 +951,10 @@
           <w:rFonts w:eastAsia="Times New Roman" w:cstheme="minorHAnsi"/>
           <w:lang w:eastAsia="en-GB"/>
         </w:rPr>
+        <w:lastRenderedPageBreak/>
         <w:t xml:space="preserve">IBM Professional Certification Program = </w:t>
       </w:r>
-      <w:hyperlink r:id="rId19" w:history="1">
+      <w:hyperlink r:id="rId20" w:history="1">
         <w:r>
           <w:rPr>
             <w:rStyle w:val="Hyperlink"/>
@@ -958,7 +1001,7 @@
         </w:rPr>
         <w:t xml:space="preserve"> = </w:t>
       </w:r>
-      <w:hyperlink r:id="rId20" w:history="1">
+      <w:hyperlink r:id="rId21" w:history="1">
         <w:r>
           <w:rPr>
             <w:rStyle w:val="Hyperlink"/>
@@ -991,7 +1034,7 @@
         </w:rPr>
         <w:t xml:space="preserve">Cognitive Class = </w:t>
       </w:r>
-      <w:hyperlink r:id="rId21" w:history="1">
+      <w:hyperlink r:id="rId22" w:history="1">
         <w:r>
           <w:rPr>
             <w:rStyle w:val="Hyperlink"/>
@@ -1013,10 +1056,9 @@
           <w:rFonts w:eastAsia="Times New Roman" w:cstheme="minorHAnsi"/>
           <w:lang w:eastAsia="en-GB"/>
         </w:rPr>
-        <w:lastRenderedPageBreak/>
         <w:t xml:space="preserve">IBM Redbooks = </w:t>
       </w:r>
-      <w:hyperlink r:id="rId22" w:history="1">
+      <w:hyperlink r:id="rId23" w:history="1">
         <w:r>
           <w:rPr>
             <w:rStyle w:val="Hyperlink"/>
@@ -1108,7 +1150,7 @@
         </w:rPr>
         <w:t xml:space="preserve">nd stay in touch with experts - </w:t>
       </w:r>
-      <w:hyperlink r:id="rId23" w:tgtFrame="_blank" w:history="1">
+      <w:hyperlink r:id="rId24" w:tgtFrame="_blank" w:history="1">
         <w:r>
           <w:rPr>
             <w:rFonts w:eastAsia="Times New Roman" w:cstheme="minorHAnsi"/>
@@ -1157,7 +1199,7 @@
           <w:lang w:eastAsia="en-GB"/>
         </w:rPr>
       </w:pPr>
-      <w:hyperlink r:id="rId24" w:history="1">
+      <w:hyperlink r:id="rId25" w:history="1">
         <w:r>
           <w:rPr>
             <w:rStyle w:val="Hyperlink"/>
@@ -1175,7 +1217,7 @@
         </w:rPr>
         <w:t xml:space="preserve">or </w:t>
       </w:r>
-      <w:hyperlink r:id="rId25" w:history="1">
+      <w:hyperlink r:id="rId26" w:history="1">
         <w:r>
           <w:rPr>
             <w:rStyle w:val="Hyperlink"/>
@@ -1282,7 +1324,7 @@
           <w:u w:val="single" w:color="0000E9"/>
         </w:rPr>
       </w:pPr>
-      <w:hyperlink r:id="rId26" w:history="1">
+      <w:hyperlink r:id="rId27" w:history="1">
         <w:r>
           <w:rPr>
             <w:rStyle w:val="Hyperlink"/>
@@ -1332,7 +1374,7 @@
         </w:rPr>
         <w:t xml:space="preserve">Pune: </w:t>
       </w:r>
-      <w:hyperlink r:id="rId27" w:history="1">
+      <w:hyperlink r:id="rId28" w:history="1">
         <w:r>
           <w:rPr>
             <w:rStyle w:val="Hyperlink"/>
@@ -1381,7 +1423,7 @@
         </w:rPr>
         <w:t xml:space="preserve">Hyderabad: </w:t>
       </w:r>
-      <w:hyperlink r:id="rId28" w:history="1">
+      <w:hyperlink r:id="rId29" w:history="1">
         <w:r>
           <w:rPr>
             <w:rStyle w:val="Hyperlink"/>
@@ -1438,7 +1480,7 @@
         </w:rPr>
         <w:t xml:space="preserve"> </w:t>
       </w:r>
-      <w:hyperlink r:id="rId29" w:history="1">
+      <w:hyperlink r:id="rId30" w:history="1">
         <w:r>
           <w:rPr>
             <w:rStyle w:val="Hyperlink"/>
@@ -1480,7 +1522,7 @@
         </w:rPr>
         <w:t xml:space="preserve">Delhi NCR = </w:t>
       </w:r>
-      <w:hyperlink r:id="rId30" w:history="1">
+      <w:hyperlink r:id="rId31" w:history="1">
         <w:r>
           <w:rPr>
             <w:rStyle w:val="Hyperlink"/>
@@ -1543,7 +1585,7 @@
           <w:u w:val="single" w:color="0000E9"/>
         </w:rPr>
       </w:pPr>
-      <w:hyperlink r:id="rId31" w:history="1">
+      <w:hyperlink r:id="rId32" w:history="1">
         <w:r>
           <w:rPr>
             <w:rStyle w:val="Hyperlink"/>
@@ -1565,7 +1607,7 @@
           <w:rFonts w:cstheme="minorHAnsi"/>
         </w:rPr>
       </w:pPr>
-      <w:hyperlink r:id="rId32" w:history="1">
+      <w:hyperlink r:id="rId33" w:history="1">
         <w:r>
           <w:rPr>
             <w:rStyle w:val="Hyperlink"/>
@@ -1650,22 +1692,13 @@
         </w:rPr>
         <w:t xml:space="preserve">@IBMDeveloper - </w:t>
       </w:r>
-      <w:hyperlink r:id="rId33" w:history="1">
+      <w:hyperlink r:id="rId34" w:history="1">
         <w:r>
           <w:rPr>
             <w:rStyle w:val="Hyperlink"/>
             <w:rFonts w:cstheme="minorHAnsi"/>
           </w:rPr>
-          <w:t>https://twitter.com/IB</w:t>
-        </w:r>
-        <w:bookmarkStart w:id="0" w:name="_GoBack"/>
-        <w:bookmarkEnd w:id="0"/>
-        <w:r>
-          <w:rPr>
-            <w:rStyle w:val="Hyperlink"/>
-            <w:rFonts w:cstheme="minorHAnsi"/>
-          </w:rPr>
-          <w:t>MDeveloper</w:t>
+          <w:t>https://twitter.com/IBMDeveloper</w:t>
         </w:r>
       </w:hyperlink>
       <w:r>

</xml_diff>